<commit_message>
Fix page numbering and drop page break between frontmatter and content
</commit_message>
<xml_diff>
--- a/inst/csas-docx/resdoc-frontmatter.docx
+++ b/inst/csas-docx/resdoc-frontmatter.docx
@@ -14,7 +14,6 @@
           <w:footerReference w:type="even" r:id="rId10"/>
           <w:footerReference w:type="default" r:id="rId11"/>
           <w:headerReference w:type="first" r:id="rId12"/>
-          <w:footerReference w:type="first" r:id="rId13"/>
           <w:pgSz w:w="12240" w:h="15840" w:code="1"/>
           <w:pgMar w:top="1440" w:right="1440" w:bottom="1440" w:left="1440" w:header="720" w:footer="720" w:gutter="0"/>
           <w:cols w:space="720"/>
@@ -98,7 +97,7 @@
           <w:rStyle w:val="Hyperlink"/>
         </w:rPr>
       </w:pPr>
-      <w:hyperlink r:id="rId14" w:tooltip="Fisheries and Oceans Canada / Canadian Science Advisory Secretariat" w:history="1">
+      <w:hyperlink r:id="rId13" w:tooltip="Fisheries and Oceans Canada / Canadian Science Advisory Secretariat" w:history="1">
         <w:r>
           <w:rPr>
             <w:rStyle w:val="Hyperlink"/>
@@ -118,7 +117,7 @@
         </w:rPr>
         <w:br/>
       </w:r>
-      <w:hyperlink r:id="rId15" w:tooltip="E-mail the Canadian Science Advisory Secretariat" w:history="1">
+      <w:hyperlink r:id="rId14" w:tooltip="E-mail the Canadian Science Advisory Secretariat" w:history="1">
         <w:r>
           <w:rPr>
             <w:rStyle w:val="Hyperlink"/>
@@ -154,7 +153,7 @@
                     </pic:cNvPicPr>
                   </pic:nvPicPr>
                   <pic:blipFill>
-                    <a:blip r:embed="rId16" cstate="print"/>
+                    <a:blip r:embed="rId15" cstate="print"/>
                     <a:srcRect/>
                     <a:stretch>
                       <a:fillRect/>
@@ -274,8 +273,10 @@
           <w:lang w:val="en-US"/>
         </w:rPr>
         <w:sectPr>
+          <w:headerReference w:type="even" r:id="rId16"/>
           <w:headerReference w:type="default" r:id="rId17"/>
           <w:footerReference w:type="default" r:id="rId18"/>
+          <w:headerReference w:type="first" r:id="rId19"/>
           <w:pgSz w:w="12240" w:h="15840" w:code="1"/>
           <w:pgMar w:top="1440" w:right="1440" w:bottom="1440" w:left="1440" w:header="709" w:footer="618" w:gutter="0"/>
           <w:cols w:space="720"/>
@@ -337,16 +338,11 @@
         <w:rPr>
           <w:lang w:val="en-CA"/>
         </w:rPr>
-      </w:pPr>
-    </w:p>
-    <w:p>
-      <w:pPr>
-        <w:rPr>
-          <w:lang w:val="en-CA"/>
-        </w:rPr>
         <w:sectPr>
-          <w:headerReference w:type="even" r:id="rId19"/>
-          <w:footerReference w:type="default" r:id="rId20"/>
+          <w:headerReference w:type="even" r:id="rId20"/>
+          <w:headerReference w:type="default" r:id="rId21"/>
+          <w:footerReference w:type="default" r:id="rId22"/>
+          <w:headerReference w:type="first" r:id="rId23"/>
           <w:pgSz w:w="12240" w:h="15840"/>
           <w:pgMar w:top="1440" w:right="1440" w:bottom="1440" w:left="1440" w:header="720" w:footer="619" w:gutter="0"/>
           <w:pgNumType w:fmt="lowerRoman" w:start="3"/>
@@ -357,12 +353,13 @@
     <w:p>
       <w:pPr>
         <w:pStyle w:val="Heading1"/>
+        <w:jc w:val="left"/>
       </w:pPr>
     </w:p>
     <w:sectPr>
       <w:pgSz w:w="12240" w:h="15840"/>
       <w:pgMar w:top="1440" w:right="1440" w:bottom="1440" w:left="1440" w:header="720" w:footer="619" w:gutter="0"/>
-      <w:pgNumType w:start="0"/>
+      <w:pgNumType w:start="1"/>
       <w:cols w:space="720"/>
     </w:sectPr>
   </w:body>
@@ -499,25 +496,15 @@
 <w:ftr xmlns:wpc="http://schemas.microsoft.com/office/word/2010/wordprocessingCanvas" xmlns:cx="http://schemas.microsoft.com/office/drawing/2014/chartex" xmlns:cx1="http://schemas.microsoft.com/office/drawing/2015/9/8/chartex" xmlns:cx2="http://schemas.microsoft.com/office/drawing/2015/10/21/chartex" xmlns:cx3="http://schemas.microsoft.com/office/drawing/2016/5/9/chartex" xmlns:cx4="http://schemas.microsoft.com/office/drawing/2016/5/10/chartex" xmlns:cx5="http://schemas.microsoft.com/office/drawing/2016/5/11/chartex" xmlns:cx6="http://schemas.microsoft.com/office/drawing/2016/5/12/chartex" xmlns:cx7="http://schemas.microsoft.com/office/drawing/2016/5/13/chartex" xmlns:cx8="http://schemas.microsoft.com/office/drawing/2016/5/14/chartex" xmlns:mc="http://schemas.openxmlformats.org/markup-compatibility/2006" xmlns:aink="http://schemas.microsoft.com/office/drawing/2016/ink" xmlns:am3d="http://schemas.microsoft.com/office/drawing/2017/model3d" xmlns:o="urn:schemas-microsoft-com:office:office" xmlns:oel="http://schemas.microsoft.com/office/2019/extlst" xmlns:r="http://schemas.openxmlformats.org/officeDocument/2006/relationships" xmlns:m="http://schemas.openxmlformats.org/officeDocument/2006/math" xmlns:v="urn:schemas-microsoft-com:vml" xmlns:wp14="http://schemas.microsoft.com/office/word/2010/wordprocessingDrawing" xmlns:wp="http://schemas.openxmlformats.org/drawingml/2006/wordprocessingDrawing" xmlns:w10="urn:schemas-microsoft-com:office:word" xmlns:w="http://schemas.openxmlformats.org/wordprocessingml/2006/main" xmlns:w14="http://schemas.microsoft.com/office/word/2010/wordml" xmlns:w15="http://schemas.microsoft.com/office/word/2012/wordml" xmlns:w16cex="http://schemas.microsoft.com/office/word/2018/wordml/cex" xmlns:w16cid="http://schemas.microsoft.com/office/word/2016/wordml/cid" xmlns:w16="http://schemas.microsoft.com/office/word/2018/wordml" xmlns:w16sdtdh="http://schemas.microsoft.com/office/word/2020/wordml/sdtdatahash" xmlns:w16se="http://schemas.microsoft.com/office/word/2015/wordml/symex" xmlns:wpg="http://schemas.microsoft.com/office/word/2010/wordprocessingGroup" xmlns:wpi="http://schemas.microsoft.com/office/word/2010/wordprocessingInk" xmlns:wne="http://schemas.microsoft.com/office/word/2006/wordml" xmlns:wps="http://schemas.microsoft.com/office/word/2010/wordprocessingShape" mc:Ignorable="w14 w15 w16se w16cid w16 w16cex w16sdtdh wp14">
   <w:p>
     <w:pPr>
-      <w:pStyle w:val="Footer"/>
+      <w:pBdr>
+        <w:top w:val="single" w:sz="4" w:space="1" w:color="auto"/>
+      </w:pBdr>
     </w:pPr>
   </w:p>
 </w:ftr>
 </file>
 
 <file path=word/footer4.xml><?xml version="1.0" encoding="utf-8"?>
-<w:ftr xmlns:wpc="http://schemas.microsoft.com/office/word/2010/wordprocessingCanvas" xmlns:cx="http://schemas.microsoft.com/office/drawing/2014/chartex" xmlns:cx1="http://schemas.microsoft.com/office/drawing/2015/9/8/chartex" xmlns:cx2="http://schemas.microsoft.com/office/drawing/2015/10/21/chartex" xmlns:cx3="http://schemas.microsoft.com/office/drawing/2016/5/9/chartex" xmlns:cx4="http://schemas.microsoft.com/office/drawing/2016/5/10/chartex" xmlns:cx5="http://schemas.microsoft.com/office/drawing/2016/5/11/chartex" xmlns:cx6="http://schemas.microsoft.com/office/drawing/2016/5/12/chartex" xmlns:cx7="http://schemas.microsoft.com/office/drawing/2016/5/13/chartex" xmlns:cx8="http://schemas.microsoft.com/office/drawing/2016/5/14/chartex" xmlns:mc="http://schemas.openxmlformats.org/markup-compatibility/2006" xmlns:aink="http://schemas.microsoft.com/office/drawing/2016/ink" xmlns:am3d="http://schemas.microsoft.com/office/drawing/2017/model3d" xmlns:o="urn:schemas-microsoft-com:office:office" xmlns:oel="http://schemas.microsoft.com/office/2019/extlst" xmlns:r="http://schemas.openxmlformats.org/officeDocument/2006/relationships" xmlns:m="http://schemas.openxmlformats.org/officeDocument/2006/math" xmlns:v="urn:schemas-microsoft-com:vml" xmlns:wp14="http://schemas.microsoft.com/office/word/2010/wordprocessingDrawing" xmlns:wp="http://schemas.openxmlformats.org/drawingml/2006/wordprocessingDrawing" xmlns:w10="urn:schemas-microsoft-com:office:word" xmlns:w="http://schemas.openxmlformats.org/wordprocessingml/2006/main" xmlns:w14="http://schemas.microsoft.com/office/word/2010/wordml" xmlns:w15="http://schemas.microsoft.com/office/word/2012/wordml" xmlns:w16cex="http://schemas.microsoft.com/office/word/2018/wordml/cex" xmlns:w16cid="http://schemas.microsoft.com/office/word/2016/wordml/cid" xmlns:w16="http://schemas.microsoft.com/office/word/2018/wordml" xmlns:w16sdtdh="http://schemas.microsoft.com/office/word/2020/wordml/sdtdatahash" xmlns:w16se="http://schemas.microsoft.com/office/word/2015/wordml/symex" xmlns:wpg="http://schemas.microsoft.com/office/word/2010/wordprocessingGroup" xmlns:wpi="http://schemas.microsoft.com/office/word/2010/wordprocessingInk" xmlns:wne="http://schemas.microsoft.com/office/word/2006/wordml" xmlns:wps="http://schemas.microsoft.com/office/word/2010/wordprocessingShape" mc:Ignorable="w14 w15 w16se w16cid w16 w16cex w16sdtdh wp14">
-  <w:p>
-    <w:pPr>
-      <w:pBdr>
-        <w:top w:val="single" w:sz="4" w:space="1" w:color="auto"/>
-      </w:pBdr>
-    </w:pPr>
-  </w:p>
-</w:ftr>
-</file>
-
-<file path=word/footer5.xml><?xml version="1.0" encoding="utf-8"?>
 <w:ftr xmlns:wpc="http://schemas.microsoft.com/office/word/2010/wordprocessingCanvas" xmlns:cx="http://schemas.microsoft.com/office/drawing/2014/chartex" xmlns:cx1="http://schemas.microsoft.com/office/drawing/2015/9/8/chartex" xmlns:cx2="http://schemas.microsoft.com/office/drawing/2015/10/21/chartex" xmlns:cx3="http://schemas.microsoft.com/office/drawing/2016/5/9/chartex" xmlns:cx4="http://schemas.microsoft.com/office/drawing/2016/5/10/chartex" xmlns:cx5="http://schemas.microsoft.com/office/drawing/2016/5/11/chartex" xmlns:cx6="http://schemas.microsoft.com/office/drawing/2016/5/12/chartex" xmlns:cx7="http://schemas.microsoft.com/office/drawing/2016/5/13/chartex" xmlns:cx8="http://schemas.microsoft.com/office/drawing/2016/5/14/chartex" xmlns:mc="http://schemas.openxmlformats.org/markup-compatibility/2006" xmlns:aink="http://schemas.microsoft.com/office/drawing/2016/ink" xmlns:am3d="http://schemas.microsoft.com/office/drawing/2017/model3d" xmlns:o="urn:schemas-microsoft-com:office:office" xmlns:oel="http://schemas.microsoft.com/office/2019/extlst" xmlns:r="http://schemas.openxmlformats.org/officeDocument/2006/relationships" xmlns:m="http://schemas.openxmlformats.org/officeDocument/2006/math" xmlns:v="urn:schemas-microsoft-com:vml" xmlns:wp14="http://schemas.microsoft.com/office/word/2010/wordprocessingDrawing" xmlns:wp="http://schemas.openxmlformats.org/drawingml/2006/wordprocessingDrawing" xmlns:w10="urn:schemas-microsoft-com:office:word" xmlns:w="http://schemas.openxmlformats.org/wordprocessingml/2006/main" xmlns:w14="http://schemas.microsoft.com/office/word/2010/wordml" xmlns:w15="http://schemas.microsoft.com/office/word/2012/wordml" xmlns:w16cex="http://schemas.microsoft.com/office/word/2018/wordml/cex" xmlns:w16cid="http://schemas.microsoft.com/office/word/2016/wordml/cid" xmlns:w16="http://schemas.microsoft.com/office/word/2018/wordml" xmlns:w16sdtdh="http://schemas.microsoft.com/office/word/2020/wordml/sdtdatahash" xmlns:w16se="http://schemas.microsoft.com/office/word/2015/wordml/symex" xmlns:wpg="http://schemas.microsoft.com/office/word/2010/wordprocessingGroup" xmlns:wpi="http://schemas.microsoft.com/office/word/2010/wordprocessingInk" xmlns:wne="http://schemas.microsoft.com/office/word/2006/wordml" xmlns:wps="http://schemas.microsoft.com/office/word/2010/wordprocessingShape" mc:Ignorable="w14 w15 w16se w16cid w16 w16cex w16sdtdh wp14">
   <w:p>
     <w:pPr>
@@ -597,6 +584,127 @@
     <w:pPr>
       <w:pStyle w:val="Header"/>
     </w:pPr>
+    <w:r>
+      <w:rPr>
+        <w:noProof/>
+      </w:rPr>
+      <mc:AlternateContent>
+        <mc:Choice Requires="wps">
+          <w:drawing>
+            <wp:anchor distT="0" distB="0" distL="0" distR="0" simplePos="0" relativeHeight="251659264" behindDoc="0" locked="0" layoutInCell="1" allowOverlap="1" wp14:anchorId="6D1F7A75" wp14:editId="3B10DBBC">
+              <wp:simplePos x="635" y="635"/>
+              <wp:positionH relativeFrom="page">
+                <wp:align>right</wp:align>
+              </wp:positionH>
+              <wp:positionV relativeFrom="page">
+                <wp:align>top</wp:align>
+              </wp:positionV>
+              <wp:extent cx="443865" cy="443865"/>
+              <wp:effectExtent l="0" t="0" r="0" b="4445"/>
+              <wp:wrapNone/>
+              <wp:docPr id="1717273584" name="Text Box 2" descr="Unclassified - Non-Classifié">
+                <a:extLst xmlns:a="http://schemas.openxmlformats.org/drawingml/2006/main">
+                  <a:ext uri="{5AE41FA2-C0FF-4470-9BD4-5FADCA87CBE2}">
+                    <aclsh:classification xmlns:aclsh="http://schemas.microsoft.com/office/drawing/2020/classificationShape" classificationOutcomeType="hdr"/>
+                  </a:ext>
+                </a:extLst>
+              </wp:docPr>
+              <wp:cNvGraphicFramePr/>
+              <a:graphic xmlns:a="http://schemas.openxmlformats.org/drawingml/2006/main">
+                <a:graphicData uri="http://schemas.microsoft.com/office/word/2010/wordprocessingShape">
+                  <wps:wsp>
+                    <wps:cNvSpPr txBox="1"/>
+                    <wps:spPr>
+                      <a:xfrm>
+                        <a:off x="0" y="0"/>
+                        <a:ext cx="443865" cy="443865"/>
+                      </a:xfrm>
+                      <a:prstGeom prst="rect">
+                        <a:avLst/>
+                      </a:prstGeom>
+                      <a:noFill/>
+                      <a:ln>
+                        <a:noFill/>
+                      </a:ln>
+                    </wps:spPr>
+                    <wps:txbx>
+                      <w:txbxContent>
+                        <w:p>
+                          <w:pPr>
+                            <w:spacing w:after="0"/>
+                            <w:rPr>
+                              <w:rFonts w:ascii="Calibri" w:eastAsia="Calibri" w:hAnsi="Calibri" w:cs="Calibri"/>
+                              <w:noProof/>
+                              <w:color w:val="000000"/>
+                              <w:sz w:val="24"/>
+                              <w:szCs w:val="24"/>
+                            </w:rPr>
+                          </w:pPr>
+                          <w:r>
+                            <w:rPr>
+                              <w:rFonts w:ascii="Calibri" w:eastAsia="Calibri" w:hAnsi="Calibri" w:cs="Calibri"/>
+                              <w:noProof/>
+                              <w:color w:val="000000"/>
+                              <w:sz w:val="24"/>
+                              <w:szCs w:val="24"/>
+                            </w:rPr>
+                            <w:t>Unclassified - Non-Classifié</w:t>
+                          </w:r>
+                        </w:p>
+                      </w:txbxContent>
+                    </wps:txbx>
+                    <wps:bodyPr rot="0" spcFirstLastPara="0" vertOverflow="overflow" horzOverflow="overflow" vert="horz" wrap="none" lIns="0" tIns="190500" rIns="254000" bIns="0" numCol="1" spcCol="0" rtlCol="0" fromWordArt="0" anchor="t" anchorCtr="0" forceAA="0" compatLnSpc="1">
+                      <a:prstTxWarp prst="textNoShape">
+                        <a:avLst/>
+                      </a:prstTxWarp>
+                      <a:spAutoFit/>
+                    </wps:bodyPr>
+                  </wps:wsp>
+                </a:graphicData>
+              </a:graphic>
+            </wp:anchor>
+          </w:drawing>
+        </mc:Choice>
+        <mc:Fallback>
+          <w:pict>
+            <v:shapetype w14:anchorId="6D1F7A75" id="_x0000_t202" coordsize="21600,21600" o:spt="202" path="m,l,21600r21600,l21600,xe">
+              <v:stroke joinstyle="miter"/>
+              <v:path gradientshapeok="t" o:connecttype="rect"/>
+            </v:shapetype>
+            <v:shape id="Text Box 2" o:spid="_x0000_s1026" type="#_x0000_t202" alt="Unclassified - Non-Classifié" style="position:absolute;margin-left:-5.05pt;margin-top:0;width:34.95pt;height:34.95pt;z-index:251659264;visibility:visible;mso-wrap-style:none;mso-wrap-distance-left:0;mso-wrap-distance-top:0;mso-wrap-distance-right:0;mso-wrap-distance-bottom:0;mso-position-horizontal:right;mso-position-horizontal-relative:page;mso-position-vertical:top;mso-position-vertical-relative:page;v-text-anchor:top" o:gfxdata="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" filled="f" stroked="f">
+              <v:fill o:detectmouseclick="t"/>
+              <v:textbox style="mso-fit-shape-to-text:t" inset="0,15pt,20pt,0">
+                <w:txbxContent>
+                  <w:p>
+                    <w:pPr>
+                      <w:spacing w:after="0"/>
+                      <w:rPr>
+                        <w:rFonts w:ascii="Calibri" w:eastAsia="Calibri" w:hAnsi="Calibri" w:cs="Calibri"/>
+                        <w:noProof/>
+                        <w:color w:val="000000"/>
+                        <w:sz w:val="24"/>
+                        <w:szCs w:val="24"/>
+                      </w:rPr>
+                    </w:pPr>
+                    <w:r>
+                      <w:rPr>
+                        <w:rFonts w:ascii="Calibri" w:eastAsia="Calibri" w:hAnsi="Calibri" w:cs="Calibri"/>
+                        <w:noProof/>
+                        <w:color w:val="000000"/>
+                        <w:sz w:val="24"/>
+                        <w:szCs w:val="24"/>
+                      </w:rPr>
+                      <w:t>Unclassified - Non-Classifié</w:t>
+                    </w:r>
+                  </w:p>
+                </w:txbxContent>
+              </v:textbox>
+              <w10:wrap anchorx="page" anchory="page"/>
+            </v:shape>
+          </w:pict>
+        </mc:Fallback>
+      </mc:AlternateContent>
+    </w:r>
   </w:p>
 </w:hdr>
 </file>
@@ -616,7 +724,7 @@
         <w:noProof/>
       </w:rPr>
       <w:drawing>
-        <wp:inline distT="0" distB="0" distL="0" distR="0" wp14:anchorId="7A8944E0" wp14:editId="7F243F6E">
+        <wp:inline distT="0" distB="0" distL="0" distR="0" wp14:anchorId="7A8944E0" wp14:editId="36075385">
           <wp:extent cx="3317240" cy="612140"/>
           <wp:effectExtent l="0" t="0" r="0" b="0"/>
           <wp:docPr id="2" name="Picture 2"/>
@@ -711,6 +819,127 @@
     <w:pPr>
       <w:pStyle w:val="Header"/>
     </w:pPr>
+    <w:r>
+      <w:rPr>
+        <w:noProof/>
+      </w:rPr>
+      <mc:AlternateContent>
+        <mc:Choice Requires="wps">
+          <w:drawing>
+            <wp:anchor distT="0" distB="0" distL="0" distR="0" simplePos="0" relativeHeight="251658240" behindDoc="0" locked="0" layoutInCell="1" allowOverlap="1" wp14:anchorId="7E7C0529" wp14:editId="76586817">
+              <wp:simplePos x="635" y="635"/>
+              <wp:positionH relativeFrom="page">
+                <wp:align>right</wp:align>
+              </wp:positionH>
+              <wp:positionV relativeFrom="page">
+                <wp:align>top</wp:align>
+              </wp:positionV>
+              <wp:extent cx="443865" cy="443865"/>
+              <wp:effectExtent l="0" t="0" r="0" b="4445"/>
+              <wp:wrapNone/>
+              <wp:docPr id="413276394" name="Text Box 1" descr="Unclassified - Non-Classifié">
+                <a:extLst xmlns:a="http://schemas.openxmlformats.org/drawingml/2006/main">
+                  <a:ext uri="{5AE41FA2-C0FF-4470-9BD4-5FADCA87CBE2}">
+                    <aclsh:classification xmlns:aclsh="http://schemas.microsoft.com/office/drawing/2020/classificationShape" classificationOutcomeType="hdr"/>
+                  </a:ext>
+                </a:extLst>
+              </wp:docPr>
+              <wp:cNvGraphicFramePr/>
+              <a:graphic xmlns:a="http://schemas.openxmlformats.org/drawingml/2006/main">
+                <a:graphicData uri="http://schemas.microsoft.com/office/word/2010/wordprocessingShape">
+                  <wps:wsp>
+                    <wps:cNvSpPr txBox="1"/>
+                    <wps:spPr>
+                      <a:xfrm>
+                        <a:off x="0" y="0"/>
+                        <a:ext cx="443865" cy="443865"/>
+                      </a:xfrm>
+                      <a:prstGeom prst="rect">
+                        <a:avLst/>
+                      </a:prstGeom>
+                      <a:noFill/>
+                      <a:ln>
+                        <a:noFill/>
+                      </a:ln>
+                    </wps:spPr>
+                    <wps:txbx>
+                      <w:txbxContent>
+                        <w:p>
+                          <w:pPr>
+                            <w:spacing w:after="0"/>
+                            <w:rPr>
+                              <w:rFonts w:ascii="Calibri" w:eastAsia="Calibri" w:hAnsi="Calibri" w:cs="Calibri"/>
+                              <w:noProof/>
+                              <w:color w:val="000000"/>
+                              <w:sz w:val="24"/>
+                              <w:szCs w:val="24"/>
+                            </w:rPr>
+                          </w:pPr>
+                          <w:r>
+                            <w:rPr>
+                              <w:rFonts w:ascii="Calibri" w:eastAsia="Calibri" w:hAnsi="Calibri" w:cs="Calibri"/>
+                              <w:noProof/>
+                              <w:color w:val="000000"/>
+                              <w:sz w:val="24"/>
+                              <w:szCs w:val="24"/>
+                            </w:rPr>
+                            <w:t>Unclassified - Non-Classifié</w:t>
+                          </w:r>
+                        </w:p>
+                      </w:txbxContent>
+                    </wps:txbx>
+                    <wps:bodyPr rot="0" spcFirstLastPara="0" vertOverflow="overflow" horzOverflow="overflow" vert="horz" wrap="none" lIns="0" tIns="190500" rIns="254000" bIns="0" numCol="1" spcCol="0" rtlCol="0" fromWordArt="0" anchor="t" anchorCtr="0" forceAA="0" compatLnSpc="1">
+                      <a:prstTxWarp prst="textNoShape">
+                        <a:avLst/>
+                      </a:prstTxWarp>
+                      <a:spAutoFit/>
+                    </wps:bodyPr>
+                  </wps:wsp>
+                </a:graphicData>
+              </a:graphic>
+            </wp:anchor>
+          </w:drawing>
+        </mc:Choice>
+        <mc:Fallback>
+          <w:pict>
+            <v:shapetype w14:anchorId="7E7C0529" id="_x0000_t202" coordsize="21600,21600" o:spt="202" path="m,l,21600r21600,l21600,xe">
+              <v:stroke joinstyle="miter"/>
+              <v:path gradientshapeok="t" o:connecttype="rect"/>
+            </v:shapetype>
+            <v:shape id="Text Box 1" o:spid="_x0000_s1028" type="#_x0000_t202" alt="Unclassified - Non-Classifié" style="position:absolute;margin-left:-5.05pt;margin-top:0;width:34.95pt;height:34.95pt;z-index:251658240;visibility:visible;mso-wrap-style:none;mso-wrap-distance-left:0;mso-wrap-distance-top:0;mso-wrap-distance-right:0;mso-wrap-distance-bottom:0;mso-position-horizontal:right;mso-position-horizontal-relative:page;mso-position-vertical:top;mso-position-vertical-relative:page;v-text-anchor:top" o:gfxdata="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" filled="f" stroked="f">
+              <v:fill o:detectmouseclick="t"/>
+              <v:textbox style="mso-fit-shape-to-text:t" inset="0,15pt,20pt,0">
+                <w:txbxContent>
+                  <w:p>
+                    <w:pPr>
+                      <w:spacing w:after="0"/>
+                      <w:rPr>
+                        <w:rFonts w:ascii="Calibri" w:eastAsia="Calibri" w:hAnsi="Calibri" w:cs="Calibri"/>
+                        <w:noProof/>
+                        <w:color w:val="000000"/>
+                        <w:sz w:val="24"/>
+                        <w:szCs w:val="24"/>
+                      </w:rPr>
+                    </w:pPr>
+                    <w:r>
+                      <w:rPr>
+                        <w:rFonts w:ascii="Calibri" w:eastAsia="Calibri" w:hAnsi="Calibri" w:cs="Calibri"/>
+                        <w:noProof/>
+                        <w:color w:val="000000"/>
+                        <w:sz w:val="24"/>
+                        <w:szCs w:val="24"/>
+                      </w:rPr>
+                      <w:t>Unclassified - Non-Classifié</w:t>
+                    </w:r>
+                  </w:p>
+                </w:txbxContent>
+              </v:textbox>
+              <w10:wrap anchorx="page" anchory="page"/>
+            </v:shape>
+          </w:pict>
+        </mc:Fallback>
+      </mc:AlternateContent>
+    </w:r>
   </w:p>
 </w:hdr>
 </file>
@@ -719,18 +948,543 @@
 <w:hdr xmlns:wpc="http://schemas.microsoft.com/office/word/2010/wordprocessingCanvas" xmlns:cx="http://schemas.microsoft.com/office/drawing/2014/chartex" xmlns:cx1="http://schemas.microsoft.com/office/drawing/2015/9/8/chartex" xmlns:cx2="http://schemas.microsoft.com/office/drawing/2015/10/21/chartex" xmlns:cx3="http://schemas.microsoft.com/office/drawing/2016/5/9/chartex" xmlns:cx4="http://schemas.microsoft.com/office/drawing/2016/5/10/chartex" xmlns:cx5="http://schemas.microsoft.com/office/drawing/2016/5/11/chartex" xmlns:cx6="http://schemas.microsoft.com/office/drawing/2016/5/12/chartex" xmlns:cx7="http://schemas.microsoft.com/office/drawing/2016/5/13/chartex" xmlns:cx8="http://schemas.microsoft.com/office/drawing/2016/5/14/chartex" xmlns:mc="http://schemas.openxmlformats.org/markup-compatibility/2006" xmlns:aink="http://schemas.microsoft.com/office/drawing/2016/ink" xmlns:am3d="http://schemas.microsoft.com/office/drawing/2017/model3d" xmlns:o="urn:schemas-microsoft-com:office:office" xmlns:oel="http://schemas.microsoft.com/office/2019/extlst" xmlns:r="http://schemas.openxmlformats.org/officeDocument/2006/relationships" xmlns:m="http://schemas.openxmlformats.org/officeDocument/2006/math" xmlns:v="urn:schemas-microsoft-com:vml" xmlns:wp14="http://schemas.microsoft.com/office/word/2010/wordprocessingDrawing" xmlns:wp="http://schemas.openxmlformats.org/drawingml/2006/wordprocessingDrawing" xmlns:w10="urn:schemas-microsoft-com:office:word" xmlns:w="http://schemas.openxmlformats.org/wordprocessingml/2006/main" xmlns:w14="http://schemas.microsoft.com/office/word/2010/wordml" xmlns:w15="http://schemas.microsoft.com/office/word/2012/wordml" xmlns:w16cex="http://schemas.microsoft.com/office/word/2018/wordml/cex" xmlns:w16cid="http://schemas.microsoft.com/office/word/2016/wordml/cid" xmlns:w16="http://schemas.microsoft.com/office/word/2018/wordml" xmlns:w16sdtdh="http://schemas.microsoft.com/office/word/2020/wordml/sdtdatahash" xmlns:w16se="http://schemas.microsoft.com/office/word/2015/wordml/symex" xmlns:wpg="http://schemas.microsoft.com/office/word/2010/wordprocessingGroup" xmlns:wpi="http://schemas.microsoft.com/office/word/2010/wordprocessingInk" xmlns:wne="http://schemas.microsoft.com/office/word/2006/wordml" xmlns:wps="http://schemas.microsoft.com/office/word/2010/wordprocessingShape" mc:Ignorable="w14 w15 w16se w16cid w16 w16cex w16sdtdh wp14">
   <w:p>
     <w:pPr>
-      <w:pBdr>
-        <w:bottom w:val="single" w:sz="4" w:space="1" w:color="auto"/>
-      </w:pBdr>
-    </w:pPr>
+      <w:pStyle w:val="Header"/>
+    </w:pPr>
+    <w:r>
+      <w:rPr>
+        <w:noProof/>
+      </w:rPr>
+      <mc:AlternateContent>
+        <mc:Choice Requires="wps">
+          <w:drawing>
+            <wp:anchor distT="0" distB="0" distL="0" distR="0" simplePos="0" relativeHeight="251662336" behindDoc="0" locked="0" layoutInCell="1" allowOverlap="1" wp14:anchorId="0DC417A4" wp14:editId="49DFC48E">
+              <wp:simplePos x="635" y="635"/>
+              <wp:positionH relativeFrom="page">
+                <wp:align>right</wp:align>
+              </wp:positionH>
+              <wp:positionV relativeFrom="page">
+                <wp:align>top</wp:align>
+              </wp:positionV>
+              <wp:extent cx="443865" cy="443865"/>
+              <wp:effectExtent l="0" t="0" r="0" b="4445"/>
+              <wp:wrapNone/>
+              <wp:docPr id="80362269" name="Text Box 5" descr="Unclassified - Non-Classifié">
+                <a:extLst xmlns:a="http://schemas.openxmlformats.org/drawingml/2006/main">
+                  <a:ext uri="{5AE41FA2-C0FF-4470-9BD4-5FADCA87CBE2}">
+                    <aclsh:classification xmlns:aclsh="http://schemas.microsoft.com/office/drawing/2020/classificationShape" classificationOutcomeType="hdr"/>
+                  </a:ext>
+                </a:extLst>
+              </wp:docPr>
+              <wp:cNvGraphicFramePr/>
+              <a:graphic xmlns:a="http://schemas.openxmlformats.org/drawingml/2006/main">
+                <a:graphicData uri="http://schemas.microsoft.com/office/word/2010/wordprocessingShape">
+                  <wps:wsp>
+                    <wps:cNvSpPr txBox="1"/>
+                    <wps:spPr>
+                      <a:xfrm>
+                        <a:off x="0" y="0"/>
+                        <a:ext cx="443865" cy="443865"/>
+                      </a:xfrm>
+                      <a:prstGeom prst="rect">
+                        <a:avLst/>
+                      </a:prstGeom>
+                      <a:noFill/>
+                      <a:ln>
+                        <a:noFill/>
+                      </a:ln>
+                    </wps:spPr>
+                    <wps:txbx>
+                      <w:txbxContent>
+                        <w:p>
+                          <w:pPr>
+                            <w:spacing w:after="0"/>
+                            <w:rPr>
+                              <w:rFonts w:ascii="Calibri" w:eastAsia="Calibri" w:hAnsi="Calibri" w:cs="Calibri"/>
+                              <w:noProof/>
+                              <w:color w:val="000000"/>
+                              <w:sz w:val="24"/>
+                              <w:szCs w:val="24"/>
+                            </w:rPr>
+                          </w:pPr>
+                          <w:r>
+                            <w:rPr>
+                              <w:rFonts w:ascii="Calibri" w:eastAsia="Calibri" w:hAnsi="Calibri" w:cs="Calibri"/>
+                              <w:noProof/>
+                              <w:color w:val="000000"/>
+                              <w:sz w:val="24"/>
+                              <w:szCs w:val="24"/>
+                            </w:rPr>
+                            <w:t>Unclassified - Non-Classifié</w:t>
+                          </w:r>
+                        </w:p>
+                      </w:txbxContent>
+                    </wps:txbx>
+                    <wps:bodyPr rot="0" spcFirstLastPara="0" vertOverflow="overflow" horzOverflow="overflow" vert="horz" wrap="none" lIns="0" tIns="190500" rIns="254000" bIns="0" numCol="1" spcCol="0" rtlCol="0" fromWordArt="0" anchor="t" anchorCtr="0" forceAA="0" compatLnSpc="1">
+                      <a:prstTxWarp prst="textNoShape">
+                        <a:avLst/>
+                      </a:prstTxWarp>
+                      <a:spAutoFit/>
+                    </wps:bodyPr>
+                  </wps:wsp>
+                </a:graphicData>
+              </a:graphic>
+            </wp:anchor>
+          </w:drawing>
+        </mc:Choice>
+        <mc:Fallback>
+          <w:pict>
+            <v:shapetype w14:anchorId="0DC417A4" id="_x0000_t202" coordsize="21600,21600" o:spt="202" path="m,l,21600r21600,l21600,xe">
+              <v:stroke joinstyle="miter"/>
+              <v:path gradientshapeok="t" o:connecttype="rect"/>
+            </v:shapetype>
+            <v:shape id="Text Box 5" o:spid="_x0000_s1029" type="#_x0000_t202" alt="Unclassified - Non-Classifié" style="position:absolute;margin-left:-5.05pt;margin-top:0;width:34.95pt;height:34.95pt;z-index:251662336;visibility:visible;mso-wrap-style:none;mso-wrap-distance-left:0;mso-wrap-distance-top:0;mso-wrap-distance-right:0;mso-wrap-distance-bottom:0;mso-position-horizontal:right;mso-position-horizontal-relative:page;mso-position-vertical:top;mso-position-vertical-relative:page;v-text-anchor:top" o:gfxdata="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" filled="f" stroked="f">
+              <v:fill o:detectmouseclick="t"/>
+              <v:textbox style="mso-fit-shape-to-text:t" inset="0,15pt,20pt,0">
+                <w:txbxContent>
+                  <w:p>
+                    <w:pPr>
+                      <w:spacing w:after="0"/>
+                      <w:rPr>
+                        <w:rFonts w:ascii="Calibri" w:eastAsia="Calibri" w:hAnsi="Calibri" w:cs="Calibri"/>
+                        <w:noProof/>
+                        <w:color w:val="000000"/>
+                        <w:sz w:val="24"/>
+                        <w:szCs w:val="24"/>
+                      </w:rPr>
+                    </w:pPr>
+                    <w:r>
+                      <w:rPr>
+                        <w:rFonts w:ascii="Calibri" w:eastAsia="Calibri" w:hAnsi="Calibri" w:cs="Calibri"/>
+                        <w:noProof/>
+                        <w:color w:val="000000"/>
+                        <w:sz w:val="24"/>
+                        <w:szCs w:val="24"/>
+                      </w:rPr>
+                      <w:t>Unclassified - Non-Classifié</w:t>
+                    </w:r>
+                  </w:p>
+                </w:txbxContent>
+              </v:textbox>
+              <w10:wrap anchorx="page" anchory="page"/>
+            </v:shape>
+          </w:pict>
+        </mc:Fallback>
+      </mc:AlternateContent>
+    </w:r>
   </w:p>
 </w:hdr>
 </file>
 
 <file path=word/header5.xml><?xml version="1.0" encoding="utf-8"?>
 <w:hdr xmlns:wpc="http://schemas.microsoft.com/office/word/2010/wordprocessingCanvas" xmlns:cx="http://schemas.microsoft.com/office/drawing/2014/chartex" xmlns:cx1="http://schemas.microsoft.com/office/drawing/2015/9/8/chartex" xmlns:cx2="http://schemas.microsoft.com/office/drawing/2015/10/21/chartex" xmlns:cx3="http://schemas.microsoft.com/office/drawing/2016/5/9/chartex" xmlns:cx4="http://schemas.microsoft.com/office/drawing/2016/5/10/chartex" xmlns:cx5="http://schemas.microsoft.com/office/drawing/2016/5/11/chartex" xmlns:cx6="http://schemas.microsoft.com/office/drawing/2016/5/12/chartex" xmlns:cx7="http://schemas.microsoft.com/office/drawing/2016/5/13/chartex" xmlns:cx8="http://schemas.microsoft.com/office/drawing/2016/5/14/chartex" xmlns:mc="http://schemas.openxmlformats.org/markup-compatibility/2006" xmlns:aink="http://schemas.microsoft.com/office/drawing/2016/ink" xmlns:am3d="http://schemas.microsoft.com/office/drawing/2017/model3d" xmlns:o="urn:schemas-microsoft-com:office:office" xmlns:oel="http://schemas.microsoft.com/office/2019/extlst" xmlns:r="http://schemas.openxmlformats.org/officeDocument/2006/relationships" xmlns:m="http://schemas.openxmlformats.org/officeDocument/2006/math" xmlns:v="urn:schemas-microsoft-com:vml" xmlns:wp14="http://schemas.microsoft.com/office/word/2010/wordprocessingDrawing" xmlns:wp="http://schemas.openxmlformats.org/drawingml/2006/wordprocessingDrawing" xmlns:w10="urn:schemas-microsoft-com:office:word" xmlns:w="http://schemas.openxmlformats.org/wordprocessingml/2006/main" xmlns:w14="http://schemas.microsoft.com/office/word/2010/wordml" xmlns:w15="http://schemas.microsoft.com/office/word/2012/wordml" xmlns:w16cex="http://schemas.microsoft.com/office/word/2018/wordml/cex" xmlns:w16cid="http://schemas.microsoft.com/office/word/2016/wordml/cid" xmlns:w16="http://schemas.microsoft.com/office/word/2018/wordml" xmlns:w16sdtdh="http://schemas.microsoft.com/office/word/2020/wordml/sdtdatahash" xmlns:w16se="http://schemas.microsoft.com/office/word/2015/wordml/symex" xmlns:wpg="http://schemas.microsoft.com/office/word/2010/wordprocessingGroup" xmlns:wpi="http://schemas.microsoft.com/office/word/2010/wordprocessingInk" xmlns:wne="http://schemas.microsoft.com/office/word/2006/wordml" xmlns:wps="http://schemas.microsoft.com/office/word/2010/wordprocessingShape" mc:Ignorable="w14 w15 w16se w16cid w16 w16cex w16sdtdh wp14">
+  <w:p>
+    <w:pPr>
+      <w:pBdr>
+        <w:bottom w:val="single" w:sz="4" w:space="1" w:color="auto"/>
+      </w:pBdr>
+    </w:pPr>
+  </w:p>
+</w:hdr>
+</file>
+
+<file path=word/header6.xml><?xml version="1.0" encoding="utf-8"?>
+<w:hdr xmlns:wpc="http://schemas.microsoft.com/office/word/2010/wordprocessingCanvas" xmlns:cx="http://schemas.microsoft.com/office/drawing/2014/chartex" xmlns:cx1="http://schemas.microsoft.com/office/drawing/2015/9/8/chartex" xmlns:cx2="http://schemas.microsoft.com/office/drawing/2015/10/21/chartex" xmlns:cx3="http://schemas.microsoft.com/office/drawing/2016/5/9/chartex" xmlns:cx4="http://schemas.microsoft.com/office/drawing/2016/5/10/chartex" xmlns:cx5="http://schemas.microsoft.com/office/drawing/2016/5/11/chartex" xmlns:cx6="http://schemas.microsoft.com/office/drawing/2016/5/12/chartex" xmlns:cx7="http://schemas.microsoft.com/office/drawing/2016/5/13/chartex" xmlns:cx8="http://schemas.microsoft.com/office/drawing/2016/5/14/chartex" xmlns:mc="http://schemas.openxmlformats.org/markup-compatibility/2006" xmlns:aink="http://schemas.microsoft.com/office/drawing/2016/ink" xmlns:am3d="http://schemas.microsoft.com/office/drawing/2017/model3d" xmlns:o="urn:schemas-microsoft-com:office:office" xmlns:oel="http://schemas.microsoft.com/office/2019/extlst" xmlns:r="http://schemas.openxmlformats.org/officeDocument/2006/relationships" xmlns:m="http://schemas.openxmlformats.org/officeDocument/2006/math" xmlns:v="urn:schemas-microsoft-com:vml" xmlns:wp14="http://schemas.microsoft.com/office/word/2010/wordprocessingDrawing" xmlns:wp="http://schemas.openxmlformats.org/drawingml/2006/wordprocessingDrawing" xmlns:w10="urn:schemas-microsoft-com:office:word" xmlns:w="http://schemas.openxmlformats.org/wordprocessingml/2006/main" xmlns:w14="http://schemas.microsoft.com/office/word/2010/wordml" xmlns:w15="http://schemas.microsoft.com/office/word/2012/wordml" xmlns:w16cex="http://schemas.microsoft.com/office/word/2018/wordml/cex" xmlns:w16cid="http://schemas.microsoft.com/office/word/2016/wordml/cid" xmlns:w16="http://schemas.microsoft.com/office/word/2018/wordml" xmlns:w16sdtdh="http://schemas.microsoft.com/office/word/2020/wordml/sdtdatahash" xmlns:w16se="http://schemas.microsoft.com/office/word/2015/wordml/symex" xmlns:wpg="http://schemas.microsoft.com/office/word/2010/wordprocessingGroup" xmlns:wpi="http://schemas.microsoft.com/office/word/2010/wordprocessingInk" xmlns:wne="http://schemas.microsoft.com/office/word/2006/wordml" xmlns:wps="http://schemas.microsoft.com/office/word/2010/wordprocessingShape" mc:Ignorable="w14 w15 w16se w16cid w16 w16cex w16sdtdh wp14">
+  <w:p>
+    <w:pPr>
+      <w:pStyle w:val="Header"/>
+    </w:pPr>
+    <w:r>
+      <w:rPr>
+        <w:noProof/>
+      </w:rPr>
+      <mc:AlternateContent>
+        <mc:Choice Requires="wps">
+          <w:drawing>
+            <wp:anchor distT="0" distB="0" distL="0" distR="0" simplePos="0" relativeHeight="251661312" behindDoc="0" locked="0" layoutInCell="1" allowOverlap="1" wp14:anchorId="189E731E" wp14:editId="1C49154F">
+              <wp:simplePos x="635" y="635"/>
+              <wp:positionH relativeFrom="page">
+                <wp:align>right</wp:align>
+              </wp:positionH>
+              <wp:positionV relativeFrom="page">
+                <wp:align>top</wp:align>
+              </wp:positionV>
+              <wp:extent cx="443865" cy="443865"/>
+              <wp:effectExtent l="0" t="0" r="0" b="4445"/>
+              <wp:wrapNone/>
+              <wp:docPr id="992431887" name="Text Box 4" descr="Unclassified - Non-Classifié">
+                <a:extLst xmlns:a="http://schemas.openxmlformats.org/drawingml/2006/main">
+                  <a:ext uri="{5AE41FA2-C0FF-4470-9BD4-5FADCA87CBE2}">
+                    <aclsh:classification xmlns:aclsh="http://schemas.microsoft.com/office/drawing/2020/classificationShape" classificationOutcomeType="hdr"/>
+                  </a:ext>
+                </a:extLst>
+              </wp:docPr>
+              <wp:cNvGraphicFramePr/>
+              <a:graphic xmlns:a="http://schemas.openxmlformats.org/drawingml/2006/main">
+                <a:graphicData uri="http://schemas.microsoft.com/office/word/2010/wordprocessingShape">
+                  <wps:wsp>
+                    <wps:cNvSpPr txBox="1"/>
+                    <wps:spPr>
+                      <a:xfrm>
+                        <a:off x="0" y="0"/>
+                        <a:ext cx="443865" cy="443865"/>
+                      </a:xfrm>
+                      <a:prstGeom prst="rect">
+                        <a:avLst/>
+                      </a:prstGeom>
+                      <a:noFill/>
+                      <a:ln>
+                        <a:noFill/>
+                      </a:ln>
+                    </wps:spPr>
+                    <wps:txbx>
+                      <w:txbxContent>
+                        <w:p>
+                          <w:pPr>
+                            <w:spacing w:after="0"/>
+                            <w:rPr>
+                              <w:rFonts w:ascii="Calibri" w:eastAsia="Calibri" w:hAnsi="Calibri" w:cs="Calibri"/>
+                              <w:noProof/>
+                              <w:color w:val="000000"/>
+                              <w:sz w:val="24"/>
+                              <w:szCs w:val="24"/>
+                            </w:rPr>
+                          </w:pPr>
+                          <w:r>
+                            <w:rPr>
+                              <w:rFonts w:ascii="Calibri" w:eastAsia="Calibri" w:hAnsi="Calibri" w:cs="Calibri"/>
+                              <w:noProof/>
+                              <w:color w:val="000000"/>
+                              <w:sz w:val="24"/>
+                              <w:szCs w:val="24"/>
+                            </w:rPr>
+                            <w:t>Unclassified - Non-Classifié</w:t>
+                          </w:r>
+                        </w:p>
+                      </w:txbxContent>
+                    </wps:txbx>
+                    <wps:bodyPr rot="0" spcFirstLastPara="0" vertOverflow="overflow" horzOverflow="overflow" vert="horz" wrap="none" lIns="0" tIns="190500" rIns="254000" bIns="0" numCol="1" spcCol="0" rtlCol="0" fromWordArt="0" anchor="t" anchorCtr="0" forceAA="0" compatLnSpc="1">
+                      <a:prstTxWarp prst="textNoShape">
+                        <a:avLst/>
+                      </a:prstTxWarp>
+                      <a:spAutoFit/>
+                    </wps:bodyPr>
+                  </wps:wsp>
+                </a:graphicData>
+              </a:graphic>
+            </wp:anchor>
+          </w:drawing>
+        </mc:Choice>
+        <mc:Fallback>
+          <w:pict>
+            <v:shapetype w14:anchorId="189E731E" id="_x0000_t202" coordsize="21600,21600" o:spt="202" path="m,l,21600r21600,l21600,xe">
+              <v:stroke joinstyle="miter"/>
+              <v:path gradientshapeok="t" o:connecttype="rect"/>
+            </v:shapetype>
+            <v:shape id="Text Box 4" o:spid="_x0000_s1031" type="#_x0000_t202" alt="Unclassified - Non-Classifié" style="position:absolute;margin-left:-5.05pt;margin-top:0;width:34.95pt;height:34.95pt;z-index:251661312;visibility:visible;mso-wrap-style:none;mso-wrap-distance-left:0;mso-wrap-distance-top:0;mso-wrap-distance-right:0;mso-wrap-distance-bottom:0;mso-position-horizontal:right;mso-position-horizontal-relative:page;mso-position-vertical:top;mso-position-vertical-relative:page;v-text-anchor:top" o:gfxdata="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" filled="f" stroked="f">
+              <v:fill o:detectmouseclick="t"/>
+              <v:textbox style="mso-fit-shape-to-text:t" inset="0,15pt,20pt,0">
+                <w:txbxContent>
+                  <w:p>
+                    <w:pPr>
+                      <w:spacing w:after="0"/>
+                      <w:rPr>
+                        <w:rFonts w:ascii="Calibri" w:eastAsia="Calibri" w:hAnsi="Calibri" w:cs="Calibri"/>
+                        <w:noProof/>
+                        <w:color w:val="000000"/>
+                        <w:sz w:val="24"/>
+                        <w:szCs w:val="24"/>
+                      </w:rPr>
+                    </w:pPr>
+                    <w:r>
+                      <w:rPr>
+                        <w:rFonts w:ascii="Calibri" w:eastAsia="Calibri" w:hAnsi="Calibri" w:cs="Calibri"/>
+                        <w:noProof/>
+                        <w:color w:val="000000"/>
+                        <w:sz w:val="24"/>
+                        <w:szCs w:val="24"/>
+                      </w:rPr>
+                      <w:t>Unclassified - Non-Classifié</w:t>
+                    </w:r>
+                  </w:p>
+                </w:txbxContent>
+              </v:textbox>
+              <w10:wrap anchorx="page" anchory="page"/>
+            </v:shape>
+          </w:pict>
+        </mc:Fallback>
+      </mc:AlternateContent>
+    </w:r>
+  </w:p>
+</w:hdr>
+</file>
+
+<file path=word/header7.xml><?xml version="1.0" encoding="utf-8"?>
+<w:hdr xmlns:wpc="http://schemas.microsoft.com/office/word/2010/wordprocessingCanvas" xmlns:cx="http://schemas.microsoft.com/office/drawing/2014/chartex" xmlns:cx1="http://schemas.microsoft.com/office/drawing/2015/9/8/chartex" xmlns:cx2="http://schemas.microsoft.com/office/drawing/2015/10/21/chartex" xmlns:cx3="http://schemas.microsoft.com/office/drawing/2016/5/9/chartex" xmlns:cx4="http://schemas.microsoft.com/office/drawing/2016/5/10/chartex" xmlns:cx5="http://schemas.microsoft.com/office/drawing/2016/5/11/chartex" xmlns:cx6="http://schemas.microsoft.com/office/drawing/2016/5/12/chartex" xmlns:cx7="http://schemas.microsoft.com/office/drawing/2016/5/13/chartex" xmlns:cx8="http://schemas.microsoft.com/office/drawing/2016/5/14/chartex" xmlns:mc="http://schemas.openxmlformats.org/markup-compatibility/2006" xmlns:aink="http://schemas.microsoft.com/office/drawing/2016/ink" xmlns:am3d="http://schemas.microsoft.com/office/drawing/2017/model3d" xmlns:o="urn:schemas-microsoft-com:office:office" xmlns:oel="http://schemas.microsoft.com/office/2019/extlst" xmlns:r="http://schemas.openxmlformats.org/officeDocument/2006/relationships" xmlns:m="http://schemas.openxmlformats.org/officeDocument/2006/math" xmlns:v="urn:schemas-microsoft-com:vml" xmlns:wp14="http://schemas.microsoft.com/office/word/2010/wordprocessingDrawing" xmlns:wp="http://schemas.openxmlformats.org/drawingml/2006/wordprocessingDrawing" xmlns:w10="urn:schemas-microsoft-com:office:word" xmlns:w="http://schemas.openxmlformats.org/wordprocessingml/2006/main" xmlns:w14="http://schemas.microsoft.com/office/word/2010/wordml" xmlns:w15="http://schemas.microsoft.com/office/word/2012/wordml" xmlns:w16cex="http://schemas.microsoft.com/office/word/2018/wordml/cex" xmlns:w16cid="http://schemas.microsoft.com/office/word/2016/wordml/cid" xmlns:w16="http://schemas.microsoft.com/office/word/2018/wordml" xmlns:w16sdtdh="http://schemas.microsoft.com/office/word/2020/wordml/sdtdatahash" xmlns:w16se="http://schemas.microsoft.com/office/word/2015/wordml/symex" xmlns:wpg="http://schemas.microsoft.com/office/word/2010/wordprocessingGroup" xmlns:wpi="http://schemas.microsoft.com/office/word/2010/wordprocessingInk" xmlns:wne="http://schemas.microsoft.com/office/word/2006/wordml" xmlns:wps="http://schemas.microsoft.com/office/word/2010/wordprocessingShape" mc:Ignorable="w14 w15 w16se w16cid w16 w16cex w16sdtdh wp14">
+  <w:p>
+    <w:r>
+      <w:rPr>
+        <w:noProof/>
+      </w:rPr>
+      <mc:AlternateContent>
+        <mc:Choice Requires="wps">
+          <w:drawing>
+            <wp:anchor distT="0" distB="0" distL="0" distR="0" simplePos="0" relativeHeight="251665408" behindDoc="0" locked="0" layoutInCell="1" allowOverlap="1" wp14:anchorId="0EC61A42" wp14:editId="4E9CFA05">
+              <wp:simplePos x="635" y="635"/>
+              <wp:positionH relativeFrom="page">
+                <wp:align>right</wp:align>
+              </wp:positionH>
+              <wp:positionV relativeFrom="page">
+                <wp:align>top</wp:align>
+              </wp:positionV>
+              <wp:extent cx="443865" cy="443865"/>
+              <wp:effectExtent l="0" t="0" r="0" b="4445"/>
+              <wp:wrapNone/>
+              <wp:docPr id="1789492358" name="Text Box 8" descr="Unclassified - Non-Classifié">
+                <a:extLst xmlns:a="http://schemas.openxmlformats.org/drawingml/2006/main">
+                  <a:ext uri="{5AE41FA2-C0FF-4470-9BD4-5FADCA87CBE2}">
+                    <aclsh:classification xmlns:aclsh="http://schemas.microsoft.com/office/drawing/2020/classificationShape" classificationOutcomeType="hdr"/>
+                  </a:ext>
+                </a:extLst>
+              </wp:docPr>
+              <wp:cNvGraphicFramePr/>
+              <a:graphic xmlns:a="http://schemas.openxmlformats.org/drawingml/2006/main">
+                <a:graphicData uri="http://schemas.microsoft.com/office/word/2010/wordprocessingShape">
+                  <wps:wsp>
+                    <wps:cNvSpPr txBox="1"/>
+                    <wps:spPr>
+                      <a:xfrm>
+                        <a:off x="0" y="0"/>
+                        <a:ext cx="443865" cy="443865"/>
+                      </a:xfrm>
+                      <a:prstGeom prst="rect">
+                        <a:avLst/>
+                      </a:prstGeom>
+                      <a:noFill/>
+                      <a:ln>
+                        <a:noFill/>
+                      </a:ln>
+                    </wps:spPr>
+                    <wps:txbx>
+                      <w:txbxContent>
+                        <w:p>
+                          <w:pPr>
+                            <w:spacing w:after="0"/>
+                            <w:rPr>
+                              <w:rFonts w:ascii="Calibri" w:eastAsia="Calibri" w:hAnsi="Calibri" w:cs="Calibri"/>
+                              <w:noProof/>
+                              <w:color w:val="000000"/>
+                              <w:sz w:val="24"/>
+                              <w:szCs w:val="24"/>
+                            </w:rPr>
+                          </w:pPr>
+                          <w:r>
+                            <w:rPr>
+                              <w:rFonts w:ascii="Calibri" w:eastAsia="Calibri" w:hAnsi="Calibri" w:cs="Calibri"/>
+                              <w:noProof/>
+                              <w:color w:val="000000"/>
+                              <w:sz w:val="24"/>
+                              <w:szCs w:val="24"/>
+                            </w:rPr>
+                            <w:t>Unclassified - Non-Classifié</w:t>
+                          </w:r>
+                        </w:p>
+                      </w:txbxContent>
+                    </wps:txbx>
+                    <wps:bodyPr rot="0" spcFirstLastPara="0" vertOverflow="overflow" horzOverflow="overflow" vert="horz" wrap="none" lIns="0" tIns="190500" rIns="254000" bIns="0" numCol="1" spcCol="0" rtlCol="0" fromWordArt="0" anchor="t" anchorCtr="0" forceAA="0" compatLnSpc="1">
+                      <a:prstTxWarp prst="textNoShape">
+                        <a:avLst/>
+                      </a:prstTxWarp>
+                      <a:spAutoFit/>
+                    </wps:bodyPr>
+                  </wps:wsp>
+                </a:graphicData>
+              </a:graphic>
+            </wp:anchor>
+          </w:drawing>
+        </mc:Choice>
+        <mc:Fallback>
+          <w:pict>
+            <v:shapetype w14:anchorId="0EC61A42" id="_x0000_t202" coordsize="21600,21600" o:spt="202" path="m,l,21600r21600,l21600,xe">
+              <v:stroke joinstyle="miter"/>
+              <v:path gradientshapeok="t" o:connecttype="rect"/>
+            </v:shapetype>
+            <v:shape id="Text Box 8" o:spid="_x0000_s1032" type="#_x0000_t202" alt="Unclassified - Non-Classifié" style="position:absolute;margin-left:-5.05pt;margin-top:0;width:34.95pt;height:34.95pt;z-index:251665408;visibility:visible;mso-wrap-style:none;mso-wrap-distance-left:0;mso-wrap-distance-top:0;mso-wrap-distance-right:0;mso-wrap-distance-bottom:0;mso-position-horizontal:right;mso-position-horizontal-relative:page;mso-position-vertical:top;mso-position-vertical-relative:page;v-text-anchor:top" o:gfxdata="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" filled="f" stroked="f">
+              <v:fill o:detectmouseclick="t"/>
+              <v:textbox style="mso-fit-shape-to-text:t" inset="0,15pt,20pt,0">
+                <w:txbxContent>
+                  <w:p>
+                    <w:pPr>
+                      <w:spacing w:after="0"/>
+                      <w:rPr>
+                        <w:rFonts w:ascii="Calibri" w:eastAsia="Calibri" w:hAnsi="Calibri" w:cs="Calibri"/>
+                        <w:noProof/>
+                        <w:color w:val="000000"/>
+                        <w:sz w:val="24"/>
+                        <w:szCs w:val="24"/>
+                      </w:rPr>
+                    </w:pPr>
+                    <w:r>
+                      <w:rPr>
+                        <w:rFonts w:ascii="Calibri" w:eastAsia="Calibri" w:hAnsi="Calibri" w:cs="Calibri"/>
+                        <w:noProof/>
+                        <w:color w:val="000000"/>
+                        <w:sz w:val="24"/>
+                        <w:szCs w:val="24"/>
+                      </w:rPr>
+                      <w:t>Unclassified - Non-Classifié</w:t>
+                    </w:r>
+                  </w:p>
+                </w:txbxContent>
+              </v:textbox>
+              <w10:wrap anchorx="page" anchory="page"/>
+            </v:shape>
+          </w:pict>
+        </mc:Fallback>
+      </mc:AlternateContent>
+    </w:r>
+  </w:p>
   <w:p/>
-  <w:p/>
+</w:hdr>
+</file>
+
+<file path=word/header8.xml><?xml version="1.0" encoding="utf-8"?>
+<w:hdr xmlns:wpc="http://schemas.microsoft.com/office/word/2010/wordprocessingCanvas" xmlns:cx="http://schemas.microsoft.com/office/drawing/2014/chartex" xmlns:cx1="http://schemas.microsoft.com/office/drawing/2015/9/8/chartex" xmlns:cx2="http://schemas.microsoft.com/office/drawing/2015/10/21/chartex" xmlns:cx3="http://schemas.microsoft.com/office/drawing/2016/5/9/chartex" xmlns:cx4="http://schemas.microsoft.com/office/drawing/2016/5/10/chartex" xmlns:cx5="http://schemas.microsoft.com/office/drawing/2016/5/11/chartex" xmlns:cx6="http://schemas.microsoft.com/office/drawing/2016/5/12/chartex" xmlns:cx7="http://schemas.microsoft.com/office/drawing/2016/5/13/chartex" xmlns:cx8="http://schemas.microsoft.com/office/drawing/2016/5/14/chartex" xmlns:mc="http://schemas.openxmlformats.org/markup-compatibility/2006" xmlns:aink="http://schemas.microsoft.com/office/drawing/2016/ink" xmlns:am3d="http://schemas.microsoft.com/office/drawing/2017/model3d" xmlns:o="urn:schemas-microsoft-com:office:office" xmlns:oel="http://schemas.microsoft.com/office/2019/extlst" xmlns:r="http://schemas.openxmlformats.org/officeDocument/2006/relationships" xmlns:m="http://schemas.openxmlformats.org/officeDocument/2006/math" xmlns:v="urn:schemas-microsoft-com:vml" xmlns:wp14="http://schemas.microsoft.com/office/word/2010/wordprocessingDrawing" xmlns:wp="http://schemas.openxmlformats.org/drawingml/2006/wordprocessingDrawing" xmlns:w10="urn:schemas-microsoft-com:office:word" xmlns:w="http://schemas.openxmlformats.org/wordprocessingml/2006/main" xmlns:w14="http://schemas.microsoft.com/office/word/2010/wordml" xmlns:w15="http://schemas.microsoft.com/office/word/2012/wordml" xmlns:w16cex="http://schemas.microsoft.com/office/word/2018/wordml/cex" xmlns:w16cid="http://schemas.microsoft.com/office/word/2016/wordml/cid" xmlns:w16="http://schemas.microsoft.com/office/word/2018/wordml" xmlns:w16sdtdh="http://schemas.microsoft.com/office/word/2020/wordml/sdtdatahash" xmlns:w16se="http://schemas.microsoft.com/office/word/2015/wordml/symex" xmlns:wpg="http://schemas.microsoft.com/office/word/2010/wordprocessingGroup" xmlns:wpi="http://schemas.microsoft.com/office/word/2010/wordprocessingInk" xmlns:wne="http://schemas.microsoft.com/office/word/2006/wordml" xmlns:wps="http://schemas.microsoft.com/office/word/2010/wordprocessingShape" mc:Ignorable="w14 w15 w16se w16cid w16 w16cex w16sdtdh wp14">
+  <w:p>
+    <w:pPr>
+      <w:pStyle w:val="Header"/>
+    </w:pPr>
+  </w:p>
+</w:hdr>
+</file>
+
+<file path=word/header9.xml><?xml version="1.0" encoding="utf-8"?>
+<w:hdr xmlns:wpc="http://schemas.microsoft.com/office/word/2010/wordprocessingCanvas" xmlns:cx="http://schemas.microsoft.com/office/drawing/2014/chartex" xmlns:cx1="http://schemas.microsoft.com/office/drawing/2015/9/8/chartex" xmlns:cx2="http://schemas.microsoft.com/office/drawing/2015/10/21/chartex" xmlns:cx3="http://schemas.microsoft.com/office/drawing/2016/5/9/chartex" xmlns:cx4="http://schemas.microsoft.com/office/drawing/2016/5/10/chartex" xmlns:cx5="http://schemas.microsoft.com/office/drawing/2016/5/11/chartex" xmlns:cx6="http://schemas.microsoft.com/office/drawing/2016/5/12/chartex" xmlns:cx7="http://schemas.microsoft.com/office/drawing/2016/5/13/chartex" xmlns:cx8="http://schemas.microsoft.com/office/drawing/2016/5/14/chartex" xmlns:mc="http://schemas.openxmlformats.org/markup-compatibility/2006" xmlns:aink="http://schemas.microsoft.com/office/drawing/2016/ink" xmlns:am3d="http://schemas.microsoft.com/office/drawing/2017/model3d" xmlns:o="urn:schemas-microsoft-com:office:office" xmlns:oel="http://schemas.microsoft.com/office/2019/extlst" xmlns:r="http://schemas.openxmlformats.org/officeDocument/2006/relationships" xmlns:m="http://schemas.openxmlformats.org/officeDocument/2006/math" xmlns:v="urn:schemas-microsoft-com:vml" xmlns:wp14="http://schemas.microsoft.com/office/word/2010/wordprocessingDrawing" xmlns:wp="http://schemas.openxmlformats.org/drawingml/2006/wordprocessingDrawing" xmlns:w10="urn:schemas-microsoft-com:office:word" xmlns:w="http://schemas.openxmlformats.org/wordprocessingml/2006/main" xmlns:w14="http://schemas.microsoft.com/office/word/2010/wordml" xmlns:w15="http://schemas.microsoft.com/office/word/2012/wordml" xmlns:w16cex="http://schemas.microsoft.com/office/word/2018/wordml/cex" xmlns:w16cid="http://schemas.microsoft.com/office/word/2016/wordml/cid" xmlns:w16="http://schemas.microsoft.com/office/word/2018/wordml" xmlns:w16sdtdh="http://schemas.microsoft.com/office/word/2020/wordml/sdtdatahash" xmlns:w16se="http://schemas.microsoft.com/office/word/2015/wordml/symex" xmlns:wpg="http://schemas.microsoft.com/office/word/2010/wordprocessingGroup" xmlns:wpi="http://schemas.microsoft.com/office/word/2010/wordprocessingInk" xmlns:wne="http://schemas.microsoft.com/office/word/2006/wordml" xmlns:wps="http://schemas.microsoft.com/office/word/2010/wordprocessingShape" mc:Ignorable="w14 w15 w16se w16cid w16 w16cex w16sdtdh wp14">
+  <w:p>
+    <w:pPr>
+      <w:pStyle w:val="Header"/>
+    </w:pPr>
+    <w:r>
+      <w:rPr>
+        <w:noProof/>
+      </w:rPr>
+      <mc:AlternateContent>
+        <mc:Choice Requires="wps">
+          <w:drawing>
+            <wp:anchor distT="0" distB="0" distL="0" distR="0" simplePos="0" relativeHeight="251664384" behindDoc="0" locked="0" layoutInCell="1" allowOverlap="1" wp14:anchorId="204DAC2D" wp14:editId="616F5C8A">
+              <wp:simplePos x="635" y="635"/>
+              <wp:positionH relativeFrom="page">
+                <wp:align>right</wp:align>
+              </wp:positionH>
+              <wp:positionV relativeFrom="page">
+                <wp:align>top</wp:align>
+              </wp:positionV>
+              <wp:extent cx="443865" cy="443865"/>
+              <wp:effectExtent l="0" t="0" r="0" b="4445"/>
+              <wp:wrapNone/>
+              <wp:docPr id="1181568425" name="Text Box 7" descr="Unclassified - Non-Classifié">
+                <a:extLst xmlns:a="http://schemas.openxmlformats.org/drawingml/2006/main">
+                  <a:ext uri="{5AE41FA2-C0FF-4470-9BD4-5FADCA87CBE2}">
+                    <aclsh:classification xmlns:aclsh="http://schemas.microsoft.com/office/drawing/2020/classificationShape" classificationOutcomeType="hdr"/>
+                  </a:ext>
+                </a:extLst>
+              </wp:docPr>
+              <wp:cNvGraphicFramePr/>
+              <a:graphic xmlns:a="http://schemas.openxmlformats.org/drawingml/2006/main">
+                <a:graphicData uri="http://schemas.microsoft.com/office/word/2010/wordprocessingShape">
+                  <wps:wsp>
+                    <wps:cNvSpPr txBox="1"/>
+                    <wps:spPr>
+                      <a:xfrm>
+                        <a:off x="0" y="0"/>
+                        <a:ext cx="443865" cy="443865"/>
+                      </a:xfrm>
+                      <a:prstGeom prst="rect">
+                        <a:avLst/>
+                      </a:prstGeom>
+                      <a:noFill/>
+                      <a:ln>
+                        <a:noFill/>
+                      </a:ln>
+                    </wps:spPr>
+                    <wps:txbx>
+                      <w:txbxContent>
+                        <w:p>
+                          <w:pPr>
+                            <w:spacing w:after="0"/>
+                            <w:rPr>
+                              <w:rFonts w:ascii="Calibri" w:eastAsia="Calibri" w:hAnsi="Calibri" w:cs="Calibri"/>
+                              <w:noProof/>
+                              <w:color w:val="000000"/>
+                              <w:sz w:val="24"/>
+                              <w:szCs w:val="24"/>
+                            </w:rPr>
+                          </w:pPr>
+                          <w:r>
+                            <w:rPr>
+                              <w:rFonts w:ascii="Calibri" w:eastAsia="Calibri" w:hAnsi="Calibri" w:cs="Calibri"/>
+                              <w:noProof/>
+                              <w:color w:val="000000"/>
+                              <w:sz w:val="24"/>
+                              <w:szCs w:val="24"/>
+                            </w:rPr>
+                            <w:t>Unclassified - Non-Classifié</w:t>
+                          </w:r>
+                        </w:p>
+                      </w:txbxContent>
+                    </wps:txbx>
+                    <wps:bodyPr rot="0" spcFirstLastPara="0" vertOverflow="overflow" horzOverflow="overflow" vert="horz" wrap="none" lIns="0" tIns="190500" rIns="254000" bIns="0" numCol="1" spcCol="0" rtlCol="0" fromWordArt="0" anchor="t" anchorCtr="0" forceAA="0" compatLnSpc="1">
+                      <a:prstTxWarp prst="textNoShape">
+                        <a:avLst/>
+                      </a:prstTxWarp>
+                      <a:spAutoFit/>
+                    </wps:bodyPr>
+                  </wps:wsp>
+                </a:graphicData>
+              </a:graphic>
+            </wp:anchor>
+          </w:drawing>
+        </mc:Choice>
+        <mc:Fallback>
+          <w:pict>
+            <v:shapetype w14:anchorId="204DAC2D" id="_x0000_t202" coordsize="21600,21600" o:spt="202" path="m,l,21600r21600,l21600,xe">
+              <v:stroke joinstyle="miter"/>
+              <v:path gradientshapeok="t" o:connecttype="rect"/>
+            </v:shapetype>
+            <v:shape id="Text Box 7" o:spid="_x0000_s1034" type="#_x0000_t202" alt="Unclassified - Non-Classifié" style="position:absolute;margin-left:-5.05pt;margin-top:0;width:34.95pt;height:34.95pt;z-index:251664384;visibility:visible;mso-wrap-style:none;mso-wrap-distance-left:0;mso-wrap-distance-top:0;mso-wrap-distance-right:0;mso-wrap-distance-bottom:0;mso-position-horizontal:right;mso-position-horizontal-relative:page;mso-position-vertical:top;mso-position-vertical-relative:page;v-text-anchor:top" o:gfxdata="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" filled="f" stroked="f">
+              <v:fill o:detectmouseclick="t"/>
+              <v:textbox style="mso-fit-shape-to-text:t" inset="0,15pt,20pt,0">
+                <w:txbxContent>
+                  <w:p>
+                    <w:pPr>
+                      <w:spacing w:after="0"/>
+                      <w:rPr>
+                        <w:rFonts w:ascii="Calibri" w:eastAsia="Calibri" w:hAnsi="Calibri" w:cs="Calibri"/>
+                        <w:noProof/>
+                        <w:color w:val="000000"/>
+                        <w:sz w:val="24"/>
+                        <w:szCs w:val="24"/>
+                      </w:rPr>
+                    </w:pPr>
+                    <w:r>
+                      <w:rPr>
+                        <w:rFonts w:ascii="Calibri" w:eastAsia="Calibri" w:hAnsi="Calibri" w:cs="Calibri"/>
+                        <w:noProof/>
+                        <w:color w:val="000000"/>
+                        <w:sz w:val="24"/>
+                        <w:szCs w:val="24"/>
+                      </w:rPr>
+                      <w:t>Unclassified - Non-Classifié</w:t>
+                    </w:r>
+                  </w:p>
+                </w:txbxContent>
+              </v:textbox>
+              <w10:wrap anchorx="page" anchory="page"/>
+            </v:shape>
+          </w:pict>
+        </mc:Fallback>
+      </mc:AlternateContent>
+    </w:r>
+  </w:p>
 </w:hdr>
 </file>
 

</xml_diff>